<commit_message>
FIxed a minor documentation issue.
</commit_message>
<xml_diff>
--- a/matplotlib_driver_code_documentation.docx
+++ b/matplotlib_driver_code_documentation.docx
@@ -2379,9 +2379,21 @@
         <w:rPr>
           <w:rFonts w:ascii="Courier" w:hAnsi="Courier" w:cs="Times New Roman"/>
         </w:rPr>
-        <w:t>myplot</w:t>
+        <w:t>m</w:t>
+      </w:r>
+      <w:r>
+        <w:rPr>
+          <w:rFonts w:ascii="Courier" w:hAnsi="Courier" w:cs="Times New Roman"/>
+        </w:rPr>
+        <w:t>ake</w:t>
       </w:r>
       <w:proofErr w:type="gramEnd"/>
+      <w:r>
+        <w:rPr>
+          <w:rFonts w:ascii="Courier" w:hAnsi="Courier" w:cs="Times New Roman"/>
+        </w:rPr>
+        <w:t>_plot</w:t>
+      </w:r>
       <w:r>
         <w:rPr>
           <w:rFonts w:ascii="Courier" w:hAnsi="Courier" w:cs="Times New Roman"/>

</xml_diff>

<commit_message>
Allow overplotting sets on a 2-D histogram
Code has been added to allow the user to overplot other sets when one individual set is used for the 2-D histogram option.  Also changes were made to the data fitting options to add a least-squares cubic spline option.
</commit_message>
<xml_diff>
--- a/matplotlib_driver_code_documentation.docx
+++ b/matplotlib_driver_code_documentation.docx
@@ -27,7 +27,7 @@
         <w:rPr>
           <w:rFonts w:ascii="Times New Roman" w:hAnsi="Times New Roman" w:cs="Times New Roman"/>
         </w:rPr>
-        <w:t>9</w:t>
+        <w:t>5</w:t>
       </w:r>
       <w:r>
         <w:rPr>
@@ -39,13 +39,19 @@
         <w:rPr>
           <w:rFonts w:ascii="Times New Roman" w:hAnsi="Times New Roman" w:cs="Times New Roman"/>
         </w:rPr>
-        <w:t>November</w:t>
-      </w:r>
-      <w:r>
-        <w:rPr>
-          <w:rFonts w:ascii="Times New Roman" w:hAnsi="Times New Roman" w:cs="Times New Roman"/>
-        </w:rPr>
-        <w:t xml:space="preserve"> 2020</w:t>
+        <w:t>February</w:t>
+      </w:r>
+      <w:r>
+        <w:rPr>
+          <w:rFonts w:ascii="Times New Roman" w:hAnsi="Times New Roman" w:cs="Times New Roman"/>
+        </w:rPr>
+        <w:t xml:space="preserve"> 202</w:t>
+      </w:r>
+      <w:r>
+        <w:rPr>
+          <w:rFonts w:ascii="Times New Roman" w:hAnsi="Times New Roman" w:cs="Times New Roman"/>
+        </w:rPr>
+        <w:t>1</w:t>
       </w:r>
     </w:p>
     <w:p>
@@ -3126,9 +3132,9 @@
           <w:noProof/>
         </w:rPr>
         <w:drawing>
-          <wp:inline distT="0" distB="0" distL="0" distR="0" wp14:anchorId="7863B7C7" wp14:editId="709E838E">
-            <wp:extent cx="5843143" cy="3677285"/>
-            <wp:effectExtent l="0" t="0" r="0" b="0"/>
+          <wp:inline distT="0" distB="0" distL="0" distR="0" wp14:anchorId="7863B7C7" wp14:editId="7B8C20C5">
+            <wp:extent cx="5843143" cy="3677284"/>
+            <wp:effectExtent l="0" t="0" r="0" b="6350"/>
             <wp:docPr id="1" name="Picture 1"/>
             <wp:cNvGraphicFramePr>
               <a:graphicFrameLocks xmlns:a="http://schemas.openxmlformats.org/drawingml/2006/main" noChangeAspect="1"/>
@@ -3155,7 +3161,7 @@
                   <pic:spPr>
                     <a:xfrm>
                       <a:off x="0" y="0"/>
-                      <a:ext cx="5843143" cy="3677285"/>
+                      <a:ext cx="5843143" cy="3677284"/>
                     </a:xfrm>
                     <a:prstGeom prst="rect">
                       <a:avLst/>
@@ -4866,9 +4872,9 @@
           <w:noProof/>
         </w:rPr>
         <w:drawing>
-          <wp:inline distT="0" distB="0" distL="0" distR="0" wp14:anchorId="03049645" wp14:editId="3AA37F8E">
-            <wp:extent cx="5943600" cy="3740785"/>
-            <wp:effectExtent l="0" t="0" r="0" b="5715"/>
+          <wp:inline distT="0" distB="0" distL="0" distR="0" wp14:anchorId="03049645" wp14:editId="51B1CB49">
+            <wp:extent cx="5943600" cy="3677107"/>
+            <wp:effectExtent l="0" t="0" r="0" b="6350"/>
             <wp:docPr id="5" name="Picture 5"/>
             <wp:cNvGraphicFramePr>
               <a:graphicFrameLocks xmlns:a="http://schemas.openxmlformats.org/drawingml/2006/main" noChangeAspect="1"/>
@@ -4895,7 +4901,7 @@
                   <pic:spPr>
                     <a:xfrm>
                       <a:off x="0" y="0"/>
-                      <a:ext cx="5943600" cy="3740785"/>
+                      <a:ext cx="5943600" cy="3677107"/>
                     </a:xfrm>
                     <a:prstGeom prst="rect">
                       <a:avLst/>
@@ -5817,7 +5823,6 @@
     </w:p>
     <w:p>
       <w:pPr>
-        <w:ind w:firstLine="720"/>
         <w:rPr>
           <w:rFonts w:ascii="Times New Roman" w:hAnsi="Times New Roman" w:cs="Times New Roman"/>
         </w:rPr>
@@ -7212,6 +7217,34 @@
           <w:szCs w:val="24"/>
         </w:rPr>
         <w:t xml:space="preserve"> random number generator.</w:t>
+      </w:r>
+    </w:p>
+    <w:p>
+      <w:pPr>
+        <w:ind w:firstLine="720"/>
+        <w:rPr>
+          <w:rFonts w:ascii="Times New Roman" w:hAnsi="Times New Roman" w:cs="Times New Roman"/>
+        </w:rPr>
+      </w:pPr>
+      <w:r>
+        <w:rPr>
+          <w:rFonts w:ascii="Times New Roman" w:hAnsi="Times New Roman" w:cs="Times New Roman"/>
+        </w:rPr>
+        <w:t>When there is more than one data set it is possible to make a density of points plot from one set and overplot the data values from other sets.  In the main window in the two-</w:t>
+      </w:r>
+      <w:proofErr w:type="gramStart"/>
+      <w:r>
+        <w:rPr>
+          <w:rFonts w:ascii="Times New Roman" w:hAnsi="Times New Roman" w:cs="Times New Roman"/>
+        </w:rPr>
+        <w:t>dimensional  histogram</w:t>
+      </w:r>
+      <w:proofErr w:type="gramEnd"/>
+      <w:r>
+        <w:rPr>
+          <w:rFonts w:ascii="Times New Roman" w:hAnsi="Times New Roman" w:cs="Times New Roman"/>
+        </w:rPr>
+        <w:t xml:space="preserve"> section there is a radio button for using all sets in the density of points calculations or to just use one set, and an entry field for the set number to use for the two-dimensional histogram.  There is a second “Overplot Sets” radio button that selects whether to overplot other data points or not.  If this radio button is set to Yes and if only one set is used for the two-dimensional histogram plot then the remaining sets are plotted over the two-dimensional histogram.  One can then control the display of these other sets by setting them to display or not be displayed in the set properties window. </w:t>
       </w:r>
     </w:p>
     <w:p>
@@ -7674,6 +7707,638 @@
           <w:rFonts w:ascii="Times New Roman" w:hAnsi="Times New Roman" w:cs="Times New Roman"/>
         </w:rPr>
         <w:lastRenderedPageBreak/>
+        <w:t>Fitting Sets</w:t>
+      </w:r>
+    </w:p>
+    <w:p>
+      <w:pPr>
+        <w:rPr>
+          <w:rFonts w:ascii="Times New Roman" w:hAnsi="Times New Roman" w:cs="Times New Roman"/>
+        </w:rPr>
+      </w:pPr>
+    </w:p>
+    <w:p>
+      <w:pPr>
+        <w:ind w:firstLine="720"/>
+        <w:rPr>
+          <w:rFonts w:ascii="Times New Roman" w:hAnsi="Times New Roman" w:cs="Times New Roman"/>
+        </w:rPr>
+      </w:pPr>
+      <w:r>
+        <w:rPr>
+          <w:rFonts w:ascii="Times New Roman" w:hAnsi="Times New Roman" w:cs="Times New Roman"/>
+        </w:rPr>
+        <w:t>The code has functionality built in to allow users to make a fitting to a data set.  This function is present in the “Sets” menu.  When selected it brings up a new window as shown in Figure 12 below.  The code has a number of fitting functions:</w:t>
+      </w:r>
+    </w:p>
+    <w:p>
+      <w:pPr>
+        <w:pStyle w:val="ListParagraph"/>
+        <w:numPr>
+          <w:ilvl w:val="0"/>
+          <w:numId w:val="2"/>
+        </w:numPr>
+        <w:rPr>
+          <w:rFonts w:ascii="Times New Roman" w:hAnsi="Times New Roman" w:cs="Times New Roman"/>
+        </w:rPr>
+      </w:pPr>
+      <w:r>
+        <w:rPr>
+          <w:rFonts w:ascii="Times New Roman" w:hAnsi="Times New Roman" w:cs="Times New Roman"/>
+        </w:rPr>
+        <w:t>Polynomial fitting—Use an Nth order polynomial (</w:t>
+      </w:r>
+      <w:proofErr w:type="gramStart"/>
+      <w:r>
+        <w:rPr>
+          <w:rFonts w:ascii="Times New Roman" w:hAnsi="Times New Roman" w:cs="Times New Roman"/>
+        </w:rPr>
+        <w:t>e.g.</w:t>
+      </w:r>
+      <w:proofErr w:type="gramEnd"/>
+      <w:r>
+        <w:rPr>
+          <w:rFonts w:ascii="Times New Roman" w:hAnsi="Times New Roman" w:cs="Times New Roman"/>
+        </w:rPr>
+        <w:t xml:space="preserve"> 1, x, x</w:t>
+      </w:r>
+      <w:r>
+        <w:rPr>
+          <w:rFonts w:ascii="Times New Roman" w:hAnsi="Times New Roman" w:cs="Times New Roman"/>
+          <w:vertAlign w:val="superscript"/>
+        </w:rPr>
+        <w:t>2</w:t>
+      </w:r>
+      <w:r>
+        <w:rPr>
+          <w:rFonts w:ascii="Times New Roman" w:hAnsi="Times New Roman" w:cs="Times New Roman"/>
+        </w:rPr>
+        <w:t>, x</w:t>
+      </w:r>
+      <w:r>
+        <w:rPr>
+          <w:rFonts w:ascii="Times New Roman" w:hAnsi="Times New Roman" w:cs="Times New Roman"/>
+          <w:vertAlign w:val="superscript"/>
+        </w:rPr>
+        <w:t>3</w:t>
+      </w:r>
+      <w:r>
+        <w:rPr>
+          <w:rFonts w:ascii="Times New Roman" w:hAnsi="Times New Roman" w:cs="Times New Roman"/>
+        </w:rPr>
+        <w:t xml:space="preserve"> for order = 3); this form is in principle not as robust as using one of the orthogonal polynomial options;</w:t>
+      </w:r>
+    </w:p>
+    <w:p>
+      <w:pPr>
+        <w:pStyle w:val="ListParagraph"/>
+        <w:numPr>
+          <w:ilvl w:val="0"/>
+          <w:numId w:val="2"/>
+        </w:numPr>
+        <w:rPr>
+          <w:rFonts w:ascii="Times New Roman" w:hAnsi="Times New Roman" w:cs="Times New Roman"/>
+        </w:rPr>
+      </w:pPr>
+      <w:r>
+        <w:rPr>
+          <w:rFonts w:ascii="Times New Roman" w:hAnsi="Times New Roman" w:cs="Times New Roman"/>
+        </w:rPr>
+        <w:t>Legendre polynomial fitting—Use the orthogonal Legendre polynomials as a basis for the fitting;</w:t>
+      </w:r>
+    </w:p>
+    <w:p>
+      <w:pPr>
+        <w:pStyle w:val="ListParagraph"/>
+        <w:numPr>
+          <w:ilvl w:val="0"/>
+          <w:numId w:val="2"/>
+        </w:numPr>
+        <w:rPr>
+          <w:rFonts w:ascii="Times New Roman" w:hAnsi="Times New Roman" w:cs="Times New Roman"/>
+        </w:rPr>
+      </w:pPr>
+      <w:r>
+        <w:rPr>
+          <w:rFonts w:ascii="Times New Roman" w:hAnsi="Times New Roman" w:cs="Times New Roman"/>
+        </w:rPr>
+        <w:t>Laguerre polynomial fitting—Use the orthogonal Laguerre polynomials as a basis for the fitting;</w:t>
+      </w:r>
+    </w:p>
+    <w:p>
+      <w:pPr>
+        <w:pStyle w:val="ListParagraph"/>
+        <w:numPr>
+          <w:ilvl w:val="0"/>
+          <w:numId w:val="2"/>
+        </w:numPr>
+        <w:rPr>
+          <w:rFonts w:ascii="Times New Roman" w:hAnsi="Times New Roman" w:cs="Times New Roman"/>
+        </w:rPr>
+      </w:pPr>
+      <w:r>
+        <w:rPr>
+          <w:rFonts w:ascii="Times New Roman" w:hAnsi="Times New Roman" w:cs="Times New Roman"/>
+        </w:rPr>
+        <w:t>Chebyshev polynomial—Use the orthogonal Chebyshev polynomials as a basis for the fitting;</w:t>
+      </w:r>
+    </w:p>
+    <w:p>
+      <w:pPr>
+        <w:pStyle w:val="ListParagraph"/>
+        <w:numPr>
+          <w:ilvl w:val="0"/>
+          <w:numId w:val="2"/>
+        </w:numPr>
+        <w:rPr>
+          <w:rFonts w:ascii="Times New Roman" w:hAnsi="Times New Roman" w:cs="Times New Roman"/>
+        </w:rPr>
+      </w:pPr>
+      <w:r>
+        <w:rPr>
+          <w:rFonts w:ascii="Times New Roman" w:hAnsi="Times New Roman" w:cs="Times New Roman"/>
+        </w:rPr>
+        <w:t>Spline—Use an order 1 (linear) spline fitting to the points, with possible smoothing;</w:t>
+      </w:r>
+    </w:p>
+    <w:p>
+      <w:pPr>
+        <w:pStyle w:val="ListParagraph"/>
+        <w:numPr>
+          <w:ilvl w:val="0"/>
+          <w:numId w:val="2"/>
+        </w:numPr>
+        <w:rPr>
+          <w:rFonts w:ascii="Times New Roman" w:hAnsi="Times New Roman" w:cs="Times New Roman"/>
+        </w:rPr>
+      </w:pPr>
+      <w:r>
+        <w:rPr>
+          <w:rFonts w:ascii="Times New Roman" w:hAnsi="Times New Roman" w:cs="Times New Roman"/>
+        </w:rPr>
+        <w:t>Cubic Spline—Use an order 3 (cubic) spline fitting to the points with possible smoothing;</w:t>
+      </w:r>
+    </w:p>
+    <w:p>
+      <w:pPr>
+        <w:pStyle w:val="ListParagraph"/>
+        <w:numPr>
+          <w:ilvl w:val="0"/>
+          <w:numId w:val="2"/>
+        </w:numPr>
+        <w:rPr>
+          <w:rFonts w:ascii="Times New Roman" w:hAnsi="Times New Roman" w:cs="Times New Roman"/>
+        </w:rPr>
+      </w:pPr>
+      <w:r>
+        <w:rPr>
+          <w:rFonts w:ascii="Times New Roman" w:hAnsi="Times New Roman" w:cs="Times New Roman"/>
+        </w:rPr>
+        <w:t>Least-Squares Spline—Use an order N cubic spline fitting to the points;</w:t>
+      </w:r>
+    </w:p>
+    <w:p>
+      <w:pPr>
+        <w:pStyle w:val="ListParagraph"/>
+        <w:numPr>
+          <w:ilvl w:val="0"/>
+          <w:numId w:val="2"/>
+        </w:numPr>
+        <w:rPr>
+          <w:rFonts w:ascii="Times New Roman" w:hAnsi="Times New Roman" w:cs="Times New Roman"/>
+        </w:rPr>
+      </w:pPr>
+      <w:r>
+        <w:rPr>
+          <w:rFonts w:ascii="Times New Roman" w:hAnsi="Times New Roman" w:cs="Times New Roman"/>
+        </w:rPr>
+        <w:t>Internal Linear Fit—Use a least-squares linear regression fit, using internal code that calculates the coefficient uncertainties and the covariance values.</w:t>
+      </w:r>
+    </w:p>
+    <w:p>
+      <w:pPr>
+        <w:rPr>
+          <w:rFonts w:ascii="Times New Roman" w:hAnsi="Times New Roman" w:cs="Times New Roman"/>
+        </w:rPr>
+      </w:pPr>
+      <w:r>
+        <w:rPr>
+          <w:rFonts w:ascii="Times New Roman" w:hAnsi="Times New Roman" w:cs="Times New Roman"/>
+        </w:rPr>
+        <w:t xml:space="preserve">The first 7 options use </w:t>
+      </w:r>
+      <w:proofErr w:type="spellStart"/>
+      <w:r>
+        <w:rPr>
+          <w:rFonts w:ascii="Times New Roman" w:hAnsi="Times New Roman" w:cs="Times New Roman"/>
+        </w:rPr>
+        <w:t>scipy</w:t>
+      </w:r>
+      <w:proofErr w:type="spellEnd"/>
+      <w:r>
+        <w:rPr>
+          <w:rFonts w:ascii="Times New Roman" w:hAnsi="Times New Roman" w:cs="Times New Roman"/>
+        </w:rPr>
+        <w:t xml:space="preserve"> routines, namely the </w:t>
+      </w:r>
+      <w:r>
+        <w:rPr>
+          <w:rFonts w:ascii="Times New Roman" w:hAnsi="Times New Roman" w:cs="Times New Roman"/>
+        </w:rPr>
+        <w:t xml:space="preserve">polynomial, </w:t>
+      </w:r>
+      <w:proofErr w:type="spellStart"/>
+      <w:r>
+        <w:rPr>
+          <w:rFonts w:ascii="Times New Roman" w:hAnsi="Times New Roman" w:cs="Times New Roman"/>
+        </w:rPr>
+        <w:t>legendre</w:t>
+      </w:r>
+      <w:proofErr w:type="spellEnd"/>
+      <w:r>
+        <w:rPr>
+          <w:rFonts w:ascii="Times New Roman" w:hAnsi="Times New Roman" w:cs="Times New Roman"/>
+        </w:rPr>
+        <w:t xml:space="preserve">, </w:t>
+      </w:r>
+      <w:proofErr w:type="spellStart"/>
+      <w:r>
+        <w:rPr>
+          <w:rFonts w:ascii="Times New Roman" w:hAnsi="Times New Roman" w:cs="Times New Roman"/>
+        </w:rPr>
+        <w:t>laguerre</w:t>
+      </w:r>
+      <w:proofErr w:type="spellEnd"/>
+      <w:r>
+        <w:rPr>
+          <w:rFonts w:ascii="Times New Roman" w:hAnsi="Times New Roman" w:cs="Times New Roman"/>
+        </w:rPr>
+        <w:t xml:space="preserve">, </w:t>
+      </w:r>
+      <w:r>
+        <w:rPr>
+          <w:rFonts w:ascii="Times New Roman" w:hAnsi="Times New Roman" w:cs="Times New Roman"/>
+        </w:rPr>
+        <w:t xml:space="preserve">and Chebyshev routines in </w:t>
+      </w:r>
+      <w:proofErr w:type="spellStart"/>
+      <w:proofErr w:type="gramStart"/>
+      <w:r>
+        <w:rPr>
+          <w:rFonts w:ascii="Times New Roman" w:hAnsi="Times New Roman" w:cs="Times New Roman"/>
+        </w:rPr>
+        <w:t>scipy.polynomial</w:t>
+      </w:r>
+      <w:proofErr w:type="spellEnd"/>
+      <w:proofErr w:type="gramEnd"/>
+      <w:r>
+        <w:rPr>
+          <w:rFonts w:ascii="Times New Roman" w:hAnsi="Times New Roman" w:cs="Times New Roman"/>
+        </w:rPr>
+        <w:t xml:space="preserve">, and the </w:t>
+      </w:r>
+      <w:proofErr w:type="spellStart"/>
+      <w:r>
+        <w:rPr>
+          <w:rFonts w:ascii="Times New Roman" w:hAnsi="Times New Roman" w:cs="Times New Roman"/>
+        </w:rPr>
+        <w:t>UnivariateSpline</w:t>
+      </w:r>
+      <w:proofErr w:type="spellEnd"/>
+      <w:r>
+        <w:rPr>
+          <w:rFonts w:ascii="Times New Roman" w:hAnsi="Times New Roman" w:cs="Times New Roman"/>
+        </w:rPr>
+        <w:t xml:space="preserve"> and </w:t>
+      </w:r>
+      <w:proofErr w:type="spellStart"/>
+      <w:r>
+        <w:rPr>
+          <w:rFonts w:ascii="Times New Roman" w:hAnsi="Times New Roman" w:cs="Times New Roman"/>
+        </w:rPr>
+        <w:t>make_lsq_spline</w:t>
+      </w:r>
+      <w:proofErr w:type="spellEnd"/>
+      <w:r>
+        <w:rPr>
+          <w:rFonts w:ascii="Times New Roman" w:hAnsi="Times New Roman" w:cs="Times New Roman"/>
+        </w:rPr>
+        <w:t xml:space="preserve"> routines in </w:t>
+      </w:r>
+      <w:proofErr w:type="spellStart"/>
+      <w:r>
+        <w:rPr>
+          <w:rFonts w:ascii="Times New Roman" w:hAnsi="Times New Roman" w:cs="Times New Roman"/>
+        </w:rPr>
+        <w:t>sciypy.interpolate</w:t>
+      </w:r>
+      <w:proofErr w:type="spellEnd"/>
+      <w:r>
+        <w:rPr>
+          <w:rFonts w:ascii="Times New Roman" w:hAnsi="Times New Roman" w:cs="Times New Roman"/>
+        </w:rPr>
+        <w:t xml:space="preserve">.  </w:t>
+      </w:r>
+    </w:p>
+    <w:p>
+      <w:pPr>
+        <w:ind w:firstLine="720"/>
+        <w:rPr>
+          <w:rFonts w:ascii="Times New Roman" w:hAnsi="Times New Roman" w:cs="Times New Roman"/>
+        </w:rPr>
+      </w:pPr>
+    </w:p>
+    <w:p>
+      <w:pPr>
+        <w:keepNext/>
+      </w:pPr>
+      <w:r>
+        <w:rPr>
+          <w:rFonts w:ascii="Times New Roman" w:hAnsi="Times New Roman" w:cs="Times New Roman"/>
+          <w:noProof/>
+        </w:rPr>
+        <w:drawing>
+          <wp:inline distT="0" distB="0" distL="0" distR="0" wp14:anchorId="2A6D20E1" wp14:editId="0DC2FCFA">
+            <wp:extent cx="5943600" cy="3529330"/>
+            <wp:effectExtent l="0" t="0" r="0" b="0"/>
+            <wp:docPr id="12" name="Picture 12"/>
+            <wp:cNvGraphicFramePr>
+              <a:graphicFrameLocks xmlns:a="http://schemas.openxmlformats.org/drawingml/2006/main" noChangeAspect="1"/>
+            </wp:cNvGraphicFramePr>
+            <a:graphic xmlns:a="http://schemas.openxmlformats.org/drawingml/2006/main">
+              <a:graphicData uri="http://schemas.openxmlformats.org/drawingml/2006/picture">
+                <pic:pic xmlns:pic="http://schemas.openxmlformats.org/drawingml/2006/picture">
+                  <pic:nvPicPr>
+                    <pic:cNvPr id="12" name="Picture 12"/>
+                    <pic:cNvPicPr/>
+                  </pic:nvPicPr>
+                  <pic:blipFill>
+                    <a:blip r:embed="rId19">
+                      <a:extLst>
+                        <a:ext uri="{28A0092B-C50C-407E-A947-70E740481C1C}">
+                          <a14:useLocalDpi xmlns:a14="http://schemas.microsoft.com/office/drawing/2010/main" val="0"/>
+                        </a:ext>
+                      </a:extLst>
+                    </a:blip>
+                    <a:stretch>
+                      <a:fillRect/>
+                    </a:stretch>
+                  </pic:blipFill>
+                  <pic:spPr>
+                    <a:xfrm>
+                      <a:off x="0" y="0"/>
+                      <a:ext cx="5943600" cy="3529330"/>
+                    </a:xfrm>
+                    <a:prstGeom prst="rect">
+                      <a:avLst/>
+                    </a:prstGeom>
+                  </pic:spPr>
+                </pic:pic>
+              </a:graphicData>
+            </a:graphic>
+          </wp:inline>
+        </w:drawing>
+      </w:r>
+    </w:p>
+    <w:p>
+      <w:pPr>
+        <w:pStyle w:val="Caption"/>
+        <w:rPr>
+          <w:rFonts w:ascii="Times New Roman" w:hAnsi="Times New Roman" w:cs="Times New Roman"/>
+          <w:i w:val="0"/>
+          <w:iCs w:val="0"/>
+          <w:sz w:val="24"/>
+          <w:szCs w:val="24"/>
+        </w:rPr>
+      </w:pPr>
+      <w:r>
+        <w:rPr>
+          <w:rFonts w:ascii="Times New Roman" w:hAnsi="Times New Roman" w:cs="Times New Roman"/>
+          <w:i w:val="0"/>
+          <w:iCs w:val="0"/>
+          <w:sz w:val="24"/>
+          <w:szCs w:val="24"/>
+        </w:rPr>
+        <w:t xml:space="preserve">Figure </w:t>
+      </w:r>
+      <w:r>
+        <w:rPr>
+          <w:rFonts w:ascii="Times New Roman" w:hAnsi="Times New Roman" w:cs="Times New Roman"/>
+          <w:i w:val="0"/>
+          <w:iCs w:val="0"/>
+          <w:sz w:val="24"/>
+          <w:szCs w:val="24"/>
+        </w:rPr>
+        <w:fldChar w:fldCharType="begin"/>
+      </w:r>
+      <w:r>
+        <w:rPr>
+          <w:rFonts w:ascii="Times New Roman" w:hAnsi="Times New Roman" w:cs="Times New Roman"/>
+          <w:i w:val="0"/>
+          <w:iCs w:val="0"/>
+          <w:sz w:val="24"/>
+          <w:szCs w:val="24"/>
+        </w:rPr>
+        <w:instrText xml:space="preserve"> SEQ Figure \* ARABIC </w:instrText>
+      </w:r>
+      <w:r>
+        <w:rPr>
+          <w:rFonts w:ascii="Times New Roman" w:hAnsi="Times New Roman" w:cs="Times New Roman"/>
+          <w:i w:val="0"/>
+          <w:iCs w:val="0"/>
+          <w:sz w:val="24"/>
+          <w:szCs w:val="24"/>
+        </w:rPr>
+        <w:fldChar w:fldCharType="separate"/>
+      </w:r>
+      <w:r>
+        <w:rPr>
+          <w:rFonts w:ascii="Times New Roman" w:hAnsi="Times New Roman" w:cs="Times New Roman"/>
+          <w:i w:val="0"/>
+          <w:iCs w:val="0"/>
+          <w:noProof/>
+          <w:sz w:val="24"/>
+          <w:szCs w:val="24"/>
+        </w:rPr>
+        <w:t>12</w:t>
+      </w:r>
+      <w:r>
+        <w:rPr>
+          <w:rFonts w:ascii="Times New Roman" w:hAnsi="Times New Roman" w:cs="Times New Roman"/>
+          <w:i w:val="0"/>
+          <w:iCs w:val="0"/>
+          <w:sz w:val="24"/>
+          <w:szCs w:val="24"/>
+        </w:rPr>
+        <w:fldChar w:fldCharType="end"/>
+      </w:r>
+      <w:r>
+        <w:rPr>
+          <w:rFonts w:ascii="Times New Roman" w:hAnsi="Times New Roman" w:cs="Times New Roman"/>
+          <w:i w:val="0"/>
+          <w:iCs w:val="0"/>
+          <w:sz w:val="24"/>
+          <w:szCs w:val="24"/>
+        </w:rPr>
+        <w:t>:</w:t>
+      </w:r>
+      <w:r>
+        <w:rPr>
+          <w:rFonts w:ascii="Times New Roman" w:hAnsi="Times New Roman" w:cs="Times New Roman"/>
+          <w:i w:val="0"/>
+          <w:iCs w:val="0"/>
+          <w:sz w:val="24"/>
+          <w:szCs w:val="24"/>
+        </w:rPr>
+        <w:t xml:space="preserve"> The set fitting window.  One can select one of a number of fitting routines from the function menu and apply to a selected data set.  One can fit y as a function of x, the default, or x as a function of y.  Each fitting produces a new data set.</w:t>
+      </w:r>
+    </w:p>
+    <w:p>
+      <w:pPr>
+        <w:ind w:firstLine="720"/>
+        <w:rPr>
+          <w:rFonts w:ascii="Times New Roman" w:hAnsi="Times New Roman" w:cs="Times New Roman"/>
+        </w:rPr>
+      </w:pPr>
+      <w:r>
+        <w:rPr>
+          <w:rFonts w:ascii="Times New Roman" w:hAnsi="Times New Roman" w:cs="Times New Roman"/>
+        </w:rPr>
+        <w:lastRenderedPageBreak/>
+        <w:t xml:space="preserve">The first two spline options use </w:t>
+      </w:r>
+      <w:proofErr w:type="spellStart"/>
+      <w:r>
+        <w:rPr>
+          <w:rFonts w:ascii="Times New Roman" w:hAnsi="Times New Roman" w:cs="Times New Roman"/>
+        </w:rPr>
+        <w:t>UnivariateSpline</w:t>
+      </w:r>
+      <w:proofErr w:type="spellEnd"/>
+      <w:r>
+        <w:rPr>
+          <w:rFonts w:ascii="Times New Roman" w:hAnsi="Times New Roman" w:cs="Times New Roman"/>
+        </w:rPr>
+        <w:t>,</w:t>
+      </w:r>
+      <w:r>
+        <w:rPr>
+          <w:rFonts w:ascii="Times New Roman" w:hAnsi="Times New Roman" w:cs="Times New Roman"/>
+        </w:rPr>
+        <w:t xml:space="preserve"> and the parameter is the</w:t>
+      </w:r>
+      <w:r>
+        <w:rPr>
+          <w:rFonts w:ascii="Times New Roman" w:hAnsi="Times New Roman" w:cs="Times New Roman"/>
+        </w:rPr>
+        <w:t xml:space="preserve">n taken to be the </w:t>
+      </w:r>
+      <w:r>
+        <w:rPr>
+          <w:rFonts w:ascii="Times New Roman" w:hAnsi="Times New Roman" w:cs="Times New Roman"/>
+        </w:rPr>
+        <w:t xml:space="preserve">smoothing value (see the </w:t>
+      </w:r>
+      <w:proofErr w:type="spellStart"/>
+      <w:r>
+        <w:rPr>
+          <w:rFonts w:ascii="Times New Roman" w:hAnsi="Times New Roman" w:cs="Times New Roman"/>
+        </w:rPr>
+        <w:t>scipy</w:t>
+      </w:r>
+      <w:proofErr w:type="spellEnd"/>
+      <w:r>
+        <w:rPr>
+          <w:rFonts w:ascii="Times New Roman" w:hAnsi="Times New Roman" w:cs="Times New Roman"/>
+        </w:rPr>
+        <w:t xml:space="preserve"> documentation).  </w:t>
+      </w:r>
+      <w:r>
+        <w:rPr>
+          <w:rFonts w:ascii="Times New Roman" w:hAnsi="Times New Roman" w:cs="Times New Roman"/>
+        </w:rPr>
+        <w:t xml:space="preserve">These options are best for interpolating between observed data points in a smooth way, whether linearly with the “Spline” option or with continuous derivatives using the “Cubic Spline” option.  A smoothing value of 0.0 causes the fit to pass through all the points.  Other values of the smoothing may produce a smooth curve approximating the points, but in some </w:t>
+      </w:r>
+      <w:proofErr w:type="gramStart"/>
+      <w:r>
+        <w:rPr>
+          <w:rFonts w:ascii="Times New Roman" w:hAnsi="Times New Roman" w:cs="Times New Roman"/>
+        </w:rPr>
+        <w:t>cases</w:t>
+      </w:r>
+      <w:proofErr w:type="gramEnd"/>
+      <w:r>
+        <w:rPr>
+          <w:rFonts w:ascii="Times New Roman" w:hAnsi="Times New Roman" w:cs="Times New Roman"/>
+        </w:rPr>
+        <w:t xml:space="preserve"> this fails to work.  For such cases one can use the “Least-Squares Spline” option as a better alternative.</w:t>
+      </w:r>
+    </w:p>
+    <w:p>
+      <w:pPr>
+        <w:ind w:firstLine="720"/>
+        <w:rPr>
+          <w:rFonts w:ascii="Times New Roman" w:hAnsi="Times New Roman" w:cs="Times New Roman"/>
+        </w:rPr>
+      </w:pPr>
+      <w:r>
+        <w:rPr>
+          <w:rFonts w:ascii="Times New Roman" w:hAnsi="Times New Roman" w:cs="Times New Roman"/>
+        </w:rPr>
+        <w:t>For the other options the parameter is order of the fitting, either the order of polynomial for options (1) to (4) or the order the least-squares spline fitting for option (7).</w:t>
+      </w:r>
+      <w:r>
+        <w:rPr>
+          <w:rFonts w:ascii="Times New Roman" w:hAnsi="Times New Roman" w:cs="Times New Roman"/>
+        </w:rPr>
+        <w:t xml:space="preserve">  In the case of the spline least squares option the fitting is done on N uniform sub-intervals that range from the set minimum to the set maximum values, with cubic splines being used.  If the data set has uncertainties these are used in the fitting.  The number of spline sections to use must be 3 or larger.</w:t>
+      </w:r>
+      <w:r>
+        <w:rPr>
+          <w:rFonts w:ascii="Times New Roman" w:hAnsi="Times New Roman" w:cs="Times New Roman"/>
+        </w:rPr>
+        <w:t xml:space="preserve">  The least-squares spline fitting uses the inverse of the average point uncertainty as a weight value if the data set has defined uncertainties.  Any points with zero uncertainty are excluded from the fitting in this instance.  If the uncertainties are not defined, all the weights are set to 1.0 in the fitting, which is the same as not using weights.</w:t>
+      </w:r>
+    </w:p>
+    <w:p>
+      <w:pPr>
+        <w:ind w:firstLine="720"/>
+        <w:rPr>
+          <w:rFonts w:ascii="Times New Roman" w:hAnsi="Times New Roman" w:cs="Times New Roman"/>
+        </w:rPr>
+      </w:pPr>
+      <w:r>
+        <w:rPr>
+          <w:rFonts w:ascii="Times New Roman" w:hAnsi="Times New Roman" w:cs="Times New Roman"/>
+        </w:rPr>
+        <w:t>When the fitting is done, the set of fitted values is created at 1000 points over a range somewhat larger than the range of the input data.  If the fit is not suitable the “Cancel Fittings” button removes the new fitted data sets since the window was called up.  Hence one can experiment with different settings and then in the end select the one that seems best.  Various messages related to the fitting are displayed in the text area at the top of the window, and appended to an output file named fit_values.txt for later examination if needed.</w:t>
+      </w:r>
+      <w:r>
+        <w:rPr>
+          <w:rFonts w:ascii="Times New Roman" w:hAnsi="Times New Roman" w:cs="Times New Roman"/>
+        </w:rPr>
+        <w:t xml:space="preserve">  When the polynomial fits are done, the coefficients are shown in the text area and written out to the file.  For the spline cases values are not written to the log file.</w:t>
+      </w:r>
+    </w:p>
+    <w:p>
+      <w:pPr>
+        <w:ind w:firstLine="720"/>
+        <w:rPr>
+          <w:rFonts w:ascii="Times New Roman" w:hAnsi="Times New Roman" w:cs="Times New Roman"/>
+        </w:rPr>
+      </w:pPr>
+    </w:p>
+    <w:p>
+      <w:pPr>
+        <w:pStyle w:val="Heading1"/>
+        <w:rPr>
+          <w:rFonts w:ascii="Times New Roman" w:hAnsi="Times New Roman" w:cs="Times New Roman"/>
+        </w:rPr>
+      </w:pPr>
+      <w:r>
+        <w:rPr>
+          <w:rFonts w:ascii="Times New Roman" w:hAnsi="Times New Roman" w:cs="Times New Roman"/>
+        </w:rPr>
         <w:t>Saving and Restoring Plots</w:t>
       </w:r>
     </w:p>
@@ -7696,6 +8361,26 @@
           <w:rFonts w:ascii="Times New Roman" w:hAnsi="Times New Roman" w:cs="Times New Roman"/>
         </w:rPr>
         <w:t>The code has the option to save the internal state of the interface along with the data sets and the properties of the lines or other plot items to an ascii file.  Such a file can then be read back into the code later preserving the plot.  The ascii save file can be read and edited by a person, at least in principle.  One probably needs to be cautious about doing this, unless one has some specific small parameter change one wants to make.</w:t>
+      </w:r>
+      <w:r>
+        <w:rPr>
+          <w:rFonts w:ascii="Times New Roman" w:hAnsi="Times New Roman" w:cs="Times New Roman"/>
+        </w:rPr>
+        <w:t xml:space="preserve">  If one wishes to edit the values, the different parameters are always separated by tab characters so as long as one does not introduce new tabs into the lines and one does not change the data type of the entry (</w:t>
+      </w:r>
+      <w:proofErr w:type="gramStart"/>
+      <w:r>
+        <w:rPr>
+          <w:rFonts w:ascii="Times New Roman" w:hAnsi="Times New Roman" w:cs="Times New Roman"/>
+        </w:rPr>
+        <w:t>e.g.</w:t>
+      </w:r>
+      <w:proofErr w:type="gramEnd"/>
+      <w:r>
+        <w:rPr>
+          <w:rFonts w:ascii="Times New Roman" w:hAnsi="Times New Roman" w:cs="Times New Roman"/>
+        </w:rPr>
+        <w:t xml:space="preserve"> replacing a numeric value with a string, for example) the file should remain readable by the code.</w:t>
       </w:r>
     </w:p>
     <w:p>
@@ -7838,8 +8523,97 @@
       </w:pPr>
     </w:lvl>
   </w:abstractNum>
+  <w:abstractNum w:abstractNumId="1" w15:restartNumberingAfterBreak="0">
+    <w:nsid w:val="72D779B9"/>
+    <w:multiLevelType w:val="hybridMultilevel"/>
+    <w:tmpl w:val="164CB1E2"/>
+    <w:lvl w:ilvl="0" w:tplc="0409000F">
+      <w:start w:val="1"/>
+      <w:numFmt w:val="decimal"/>
+      <w:lvlText w:val="%1."/>
+      <w:lvlJc w:val="left"/>
+      <w:pPr>
+        <w:ind w:left="720" w:hanging="360"/>
+      </w:pPr>
+    </w:lvl>
+    <w:lvl w:ilvl="1" w:tplc="04090019" w:tentative="1">
+      <w:start w:val="1"/>
+      <w:numFmt w:val="lowerLetter"/>
+      <w:lvlText w:val="%2."/>
+      <w:lvlJc w:val="left"/>
+      <w:pPr>
+        <w:ind w:left="1440" w:hanging="360"/>
+      </w:pPr>
+    </w:lvl>
+    <w:lvl w:ilvl="2" w:tplc="0409001B" w:tentative="1">
+      <w:start w:val="1"/>
+      <w:numFmt w:val="lowerRoman"/>
+      <w:lvlText w:val="%3."/>
+      <w:lvlJc w:val="right"/>
+      <w:pPr>
+        <w:ind w:left="2160" w:hanging="180"/>
+      </w:pPr>
+    </w:lvl>
+    <w:lvl w:ilvl="3" w:tplc="0409000F" w:tentative="1">
+      <w:start w:val="1"/>
+      <w:numFmt w:val="decimal"/>
+      <w:lvlText w:val="%4."/>
+      <w:lvlJc w:val="left"/>
+      <w:pPr>
+        <w:ind w:left="2880" w:hanging="360"/>
+      </w:pPr>
+    </w:lvl>
+    <w:lvl w:ilvl="4" w:tplc="04090019" w:tentative="1">
+      <w:start w:val="1"/>
+      <w:numFmt w:val="lowerLetter"/>
+      <w:lvlText w:val="%5."/>
+      <w:lvlJc w:val="left"/>
+      <w:pPr>
+        <w:ind w:left="3600" w:hanging="360"/>
+      </w:pPr>
+    </w:lvl>
+    <w:lvl w:ilvl="5" w:tplc="0409001B" w:tentative="1">
+      <w:start w:val="1"/>
+      <w:numFmt w:val="lowerRoman"/>
+      <w:lvlText w:val="%6."/>
+      <w:lvlJc w:val="right"/>
+      <w:pPr>
+        <w:ind w:left="4320" w:hanging="180"/>
+      </w:pPr>
+    </w:lvl>
+    <w:lvl w:ilvl="6" w:tplc="0409000F" w:tentative="1">
+      <w:start w:val="1"/>
+      <w:numFmt w:val="decimal"/>
+      <w:lvlText w:val="%7."/>
+      <w:lvlJc w:val="left"/>
+      <w:pPr>
+        <w:ind w:left="5040" w:hanging="360"/>
+      </w:pPr>
+    </w:lvl>
+    <w:lvl w:ilvl="7" w:tplc="04090019" w:tentative="1">
+      <w:start w:val="1"/>
+      <w:numFmt w:val="lowerLetter"/>
+      <w:lvlText w:val="%8."/>
+      <w:lvlJc w:val="left"/>
+      <w:pPr>
+        <w:ind w:left="5760" w:hanging="360"/>
+      </w:pPr>
+    </w:lvl>
+    <w:lvl w:ilvl="8" w:tplc="0409001B" w:tentative="1">
+      <w:start w:val="1"/>
+      <w:numFmt w:val="lowerRoman"/>
+      <w:lvlText w:val="%9."/>
+      <w:lvlJc w:val="right"/>
+      <w:pPr>
+        <w:ind w:left="6480" w:hanging="180"/>
+      </w:pPr>
+    </w:lvl>
+  </w:abstractNum>
   <w:num w:numId="1">
     <w:abstractNumId w:val="0"/>
+  </w:num>
+  <w:num w:numId="2">
+    <w:abstractNumId w:val="1"/>
   </w:num>
 </w:numbering>
 </file>

</xml_diff>

<commit_message>
Updated documentation for block averaging.
I have added a block averaging capability to the code so the documentation has been updated to describe this function.
</commit_message>
<xml_diff>
--- a/matplotlib_driver_code_documentation.docx
+++ b/matplotlib_driver_code_documentation.docx
@@ -27,7 +27,7 @@
         <w:rPr>
           <w:rFonts w:ascii="Times New Roman" w:hAnsi="Times New Roman" w:cs="Times New Roman"/>
         </w:rPr>
-        <w:t>5</w:t>
+        <w:t>23</w:t>
       </w:r>
       <w:r>
         <w:rPr>
@@ -5525,8 +5525,8 @@
           <w:noProof/>
         </w:rPr>
         <w:drawing>
-          <wp:inline distT="0" distB="0" distL="0" distR="0" wp14:anchorId="0D417F10" wp14:editId="1D999E08">
-            <wp:extent cx="5301864" cy="5449570"/>
+          <wp:inline distT="0" distB="0" distL="0" distR="0" wp14:anchorId="0D417F10" wp14:editId="46DDAD94">
+            <wp:extent cx="5063496" cy="5449570"/>
             <wp:effectExtent l="0" t="0" r="0" b="0"/>
             <wp:docPr id="7" name="Picture 7"/>
             <wp:cNvGraphicFramePr>
@@ -5554,7 +5554,7 @@
                   <pic:spPr>
                     <a:xfrm>
                       <a:off x="0" y="0"/>
-                      <a:ext cx="5301864" cy="5449570"/>
+                      <a:ext cx="5063496" cy="5449570"/>
                     </a:xfrm>
                     <a:prstGeom prst="rect">
                       <a:avLst/>
@@ -7681,22 +7681,6 @@
     </w:p>
     <w:p>
       <w:pPr>
-        <w:rPr>
-          <w:rFonts w:ascii="Times New Roman" w:eastAsiaTheme="majorEastAsia" w:hAnsi="Times New Roman" w:cs="Times New Roman"/>
-          <w:color w:val="2F5496" w:themeColor="accent1" w:themeShade="BF"/>
-          <w:sz w:val="32"/>
-          <w:szCs w:val="32"/>
-        </w:rPr>
-      </w:pPr>
-      <w:r>
-        <w:rPr>
-          <w:rFonts w:ascii="Times New Roman" w:hAnsi="Times New Roman" w:cs="Times New Roman"/>
-        </w:rPr>
-        <w:br w:type="page"/>
-      </w:r>
-    </w:p>
-    <w:p>
-      <w:pPr>
         <w:pStyle w:val="Heading1"/>
         <w:rPr>
           <w:rFonts w:ascii="Times New Roman" w:hAnsi="Times New Roman" w:cs="Times New Roman"/>
@@ -7706,7 +7690,271 @@
         <w:rPr>
           <w:rFonts w:ascii="Times New Roman" w:hAnsi="Times New Roman" w:cs="Times New Roman"/>
         </w:rPr>
+        <w:t>Block Averaging Sets</w:t>
+      </w:r>
+    </w:p>
+    <w:p>
+      <w:pPr>
+        <w:ind w:firstLine="720"/>
+      </w:pPr>
+    </w:p>
+    <w:p>
+      <w:pPr>
+        <w:ind w:firstLine="720"/>
+        <w:rPr>
+          <w:rFonts w:ascii="Times New Roman" w:hAnsi="Times New Roman" w:cs="Times New Roman"/>
+        </w:rPr>
+      </w:pPr>
+      <w:r>
+        <w:rPr>
+          <w:rFonts w:ascii="Times New Roman" w:hAnsi="Times New Roman" w:cs="Times New Roman"/>
+        </w:rPr>
+        <w:t xml:space="preserve">A given set can be degraded in “resolution” by block averaging over some number of points.  This means that the integrated signal for some number N of the data points in a set is used as an element in a new set.  If a set has M points then one gets M//N points back and the last M % N points are not used.  There is an option to also block average the remaining points rather than clipping them.  This is needed if the integrated signal over the x values needs to be </w:t>
+      </w:r>
+      <w:r>
+        <w:rPr>
+          <w:rFonts w:ascii="Times New Roman" w:hAnsi="Times New Roman" w:cs="Times New Roman"/>
+        </w:rPr>
         <w:lastRenderedPageBreak/>
+        <w:t>preserved (although that requires assigning a proper range to each y value, and that would be a bit tricky in this case).</w:t>
+      </w:r>
+    </w:p>
+    <w:p>
+      <w:pPr>
+        <w:ind w:firstLine="720"/>
+        <w:rPr>
+          <w:rFonts w:ascii="Times New Roman" w:hAnsi="Times New Roman" w:cs="Times New Roman"/>
+        </w:rPr>
+      </w:pPr>
+      <w:r>
+        <w:rPr>
+          <w:rFonts w:ascii="Times New Roman" w:hAnsi="Times New Roman" w:cs="Times New Roman"/>
+        </w:rPr>
+        <w:t xml:space="preserve">The code will produce a window asking for the number of points to average over, N, which must be larger than 2 and less than half the length of the original data set.  It also has a radio button for clipping the end points yes or no.  The window is shown in </w:t>
+      </w:r>
+      <w:r>
+        <w:rPr>
+          <w:rFonts w:ascii="Times New Roman" w:hAnsi="Times New Roman" w:cs="Times New Roman"/>
+        </w:rPr>
+        <w:fldChar w:fldCharType="begin"/>
+      </w:r>
+      <w:r>
+        <w:rPr>
+          <w:rFonts w:ascii="Times New Roman" w:hAnsi="Times New Roman" w:cs="Times New Roman"/>
+        </w:rPr>
+        <w:instrText xml:space="preserve"> REF _Ref64990368 \h </w:instrText>
+      </w:r>
+      <w:r>
+        <w:rPr>
+          <w:rFonts w:ascii="Times New Roman" w:hAnsi="Times New Roman" w:cs="Times New Roman"/>
+        </w:rPr>
+      </w:r>
+      <w:r>
+        <w:rPr>
+          <w:rFonts w:ascii="Times New Roman" w:hAnsi="Times New Roman" w:cs="Times New Roman"/>
+        </w:rPr>
+        <w:instrText xml:space="preserve"> \* MERGEFORMAT </w:instrText>
+      </w:r>
+      <w:r>
+        <w:rPr>
+          <w:rFonts w:ascii="Times New Roman" w:hAnsi="Times New Roman" w:cs="Times New Roman"/>
+        </w:rPr>
+        <w:fldChar w:fldCharType="separate"/>
+      </w:r>
+      <w:r>
+        <w:rPr>
+          <w:rFonts w:ascii="Times New Roman" w:hAnsi="Times New Roman" w:cs="Times New Roman"/>
+        </w:rPr>
+        <w:t xml:space="preserve">Figure </w:t>
+      </w:r>
+      <w:r>
+        <w:rPr>
+          <w:rFonts w:ascii="Times New Roman" w:hAnsi="Times New Roman" w:cs="Times New Roman"/>
+          <w:noProof/>
+        </w:rPr>
+        <w:t>12</w:t>
+      </w:r>
+      <w:r>
+        <w:rPr>
+          <w:rFonts w:ascii="Times New Roman" w:hAnsi="Times New Roman" w:cs="Times New Roman"/>
+        </w:rPr>
+        <w:fldChar w:fldCharType="end"/>
+      </w:r>
+      <w:r>
+        <w:rPr>
+          <w:rFonts w:ascii="Times New Roman" w:hAnsi="Times New Roman" w:cs="Times New Roman"/>
+        </w:rPr>
+        <w:t xml:space="preserve"> </w:t>
+      </w:r>
+      <w:r>
+        <w:rPr>
+          <w:rFonts w:ascii="Times New Roman" w:hAnsi="Times New Roman" w:cs="Times New Roman"/>
+        </w:rPr>
+        <w:t>below.</w:t>
+      </w:r>
+    </w:p>
+    <w:p>
+      <w:pPr>
+        <w:keepNext/>
+      </w:pPr>
+      <w:r>
+        <w:rPr>
+          <w:rFonts w:ascii="Times New Roman" w:hAnsi="Times New Roman" w:cs="Times New Roman"/>
+          <w:noProof/>
+        </w:rPr>
+        <w:drawing>
+          <wp:inline distT="0" distB="0" distL="0" distR="0" wp14:anchorId="5EC8A4E0" wp14:editId="4C6179C0">
+            <wp:extent cx="5029200" cy="2159000"/>
+            <wp:effectExtent l="0" t="0" r="0" b="0"/>
+            <wp:docPr id="13" name="Picture 13"/>
+            <wp:cNvGraphicFramePr>
+              <a:graphicFrameLocks xmlns:a="http://schemas.openxmlformats.org/drawingml/2006/main" noChangeAspect="1"/>
+            </wp:cNvGraphicFramePr>
+            <a:graphic xmlns:a="http://schemas.openxmlformats.org/drawingml/2006/main">
+              <a:graphicData uri="http://schemas.openxmlformats.org/drawingml/2006/picture">
+                <pic:pic xmlns:pic="http://schemas.openxmlformats.org/drawingml/2006/picture">
+                  <pic:nvPicPr>
+                    <pic:cNvPr id="13" name="Picture 13"/>
+                    <pic:cNvPicPr/>
+                  </pic:nvPicPr>
+                  <pic:blipFill>
+                    <a:blip r:embed="rId19">
+                      <a:extLst>
+                        <a:ext uri="{28A0092B-C50C-407E-A947-70E740481C1C}">
+                          <a14:useLocalDpi xmlns:a14="http://schemas.microsoft.com/office/drawing/2010/main" val="0"/>
+                        </a:ext>
+                      </a:extLst>
+                    </a:blip>
+                    <a:stretch>
+                      <a:fillRect/>
+                    </a:stretch>
+                  </pic:blipFill>
+                  <pic:spPr>
+                    <a:xfrm>
+                      <a:off x="0" y="0"/>
+                      <a:ext cx="5029200" cy="2159000"/>
+                    </a:xfrm>
+                    <a:prstGeom prst="rect">
+                      <a:avLst/>
+                    </a:prstGeom>
+                  </pic:spPr>
+                </pic:pic>
+              </a:graphicData>
+            </a:graphic>
+          </wp:inline>
+        </w:drawing>
+      </w:r>
+    </w:p>
+    <w:p>
+      <w:pPr>
+        <w:pStyle w:val="Caption"/>
+        <w:rPr>
+          <w:rFonts w:ascii="Times New Roman" w:hAnsi="Times New Roman" w:cs="Times New Roman"/>
+          <w:i w:val="0"/>
+          <w:iCs w:val="0"/>
+          <w:sz w:val="24"/>
+          <w:szCs w:val="24"/>
+        </w:rPr>
+      </w:pPr>
+      <w:bookmarkStart w:id="10" w:name="_Ref64990368"/>
+      <w:r>
+        <w:rPr>
+          <w:rFonts w:ascii="Times New Roman" w:hAnsi="Times New Roman" w:cs="Times New Roman"/>
+          <w:i w:val="0"/>
+          <w:iCs w:val="0"/>
+          <w:sz w:val="24"/>
+          <w:szCs w:val="24"/>
+        </w:rPr>
+        <w:t xml:space="preserve">Figure </w:t>
+      </w:r>
+      <w:r>
+        <w:rPr>
+          <w:rFonts w:ascii="Times New Roman" w:hAnsi="Times New Roman" w:cs="Times New Roman"/>
+          <w:i w:val="0"/>
+          <w:iCs w:val="0"/>
+          <w:sz w:val="24"/>
+          <w:szCs w:val="24"/>
+        </w:rPr>
+        <w:fldChar w:fldCharType="begin"/>
+      </w:r>
+      <w:r>
+        <w:rPr>
+          <w:rFonts w:ascii="Times New Roman" w:hAnsi="Times New Roman" w:cs="Times New Roman"/>
+          <w:i w:val="0"/>
+          <w:iCs w:val="0"/>
+          <w:sz w:val="24"/>
+          <w:szCs w:val="24"/>
+        </w:rPr>
+        <w:instrText xml:space="preserve"> SEQ Figure \* ARABIC </w:instrText>
+      </w:r>
+      <w:r>
+        <w:rPr>
+          <w:rFonts w:ascii="Times New Roman" w:hAnsi="Times New Roman" w:cs="Times New Roman"/>
+          <w:i w:val="0"/>
+          <w:iCs w:val="0"/>
+          <w:sz w:val="24"/>
+          <w:szCs w:val="24"/>
+        </w:rPr>
+        <w:fldChar w:fldCharType="separate"/>
+      </w:r>
+      <w:r>
+        <w:rPr>
+          <w:rFonts w:ascii="Times New Roman" w:hAnsi="Times New Roman" w:cs="Times New Roman"/>
+          <w:i w:val="0"/>
+          <w:iCs w:val="0"/>
+          <w:noProof/>
+          <w:sz w:val="24"/>
+          <w:szCs w:val="24"/>
+        </w:rPr>
+        <w:t>12</w:t>
+      </w:r>
+      <w:r>
+        <w:rPr>
+          <w:rFonts w:ascii="Times New Roman" w:hAnsi="Times New Roman" w:cs="Times New Roman"/>
+          <w:i w:val="0"/>
+          <w:iCs w:val="0"/>
+          <w:sz w:val="24"/>
+          <w:szCs w:val="24"/>
+        </w:rPr>
+        <w:fldChar w:fldCharType="end"/>
+      </w:r>
+      <w:bookmarkEnd w:id="10"/>
+      <w:r>
+        <w:rPr>
+          <w:rFonts w:ascii="Times New Roman" w:hAnsi="Times New Roman" w:cs="Times New Roman"/>
+          <w:i w:val="0"/>
+          <w:iCs w:val="0"/>
+          <w:sz w:val="24"/>
+          <w:szCs w:val="24"/>
+        </w:rPr>
+        <w:t>:  The block averaging input window.</w:t>
+      </w:r>
+    </w:p>
+    <w:p>
+      <w:pPr>
+        <w:ind w:firstLine="720"/>
+        <w:rPr>
+          <w:rFonts w:ascii="Times New Roman" w:hAnsi="Times New Roman" w:cs="Times New Roman"/>
+        </w:rPr>
+      </w:pPr>
+      <w:r>
+        <w:rPr>
+          <w:rFonts w:ascii="Times New Roman" w:hAnsi="Times New Roman" w:cs="Times New Roman"/>
+        </w:rPr>
+        <w:t>The new set has no uncertainties.  The calculation cannot currently deal with the uncertainties that may be present in the x and y sets.</w:t>
+      </w:r>
+    </w:p>
+    <w:p>
+      <w:pPr>
+        <w:pStyle w:val="Heading1"/>
+        <w:rPr>
+          <w:rFonts w:ascii="Times New Roman" w:hAnsi="Times New Roman" w:cs="Times New Roman"/>
+        </w:rPr>
+      </w:pPr>
+      <w:r>
+        <w:rPr>
+          <w:rFonts w:ascii="Times New Roman" w:hAnsi="Times New Roman" w:cs="Times New Roman"/>
+        </w:rPr>
         <w:t>Fitting Sets</w:t>
       </w:r>
     </w:p>
@@ -7728,7 +7976,67 @@
         <w:rPr>
           <w:rFonts w:ascii="Times New Roman" w:hAnsi="Times New Roman" w:cs="Times New Roman"/>
         </w:rPr>
-        <w:t>The code has functionality built in to allow users to make a fitting to a data set.  This function is present in the “Sets” menu.  When selected it brings up a new window as shown in Figure 12 below.  The code has a number of fitting functions:</w:t>
+        <w:t xml:space="preserve">The code has functionality built in to allow users to make a fitting to a data set.  This function is present in the “Sets” menu.  When selected it brings up a new window as shown in </w:t>
+      </w:r>
+      <w:r>
+        <w:rPr>
+          <w:rFonts w:ascii="Times New Roman" w:hAnsi="Times New Roman" w:cs="Times New Roman"/>
+        </w:rPr>
+        <w:fldChar w:fldCharType="begin"/>
+      </w:r>
+      <w:r>
+        <w:rPr>
+          <w:rFonts w:ascii="Times New Roman" w:hAnsi="Times New Roman" w:cs="Times New Roman"/>
+        </w:rPr>
+        <w:instrText xml:space="preserve"> REF _Ref64990008 \h </w:instrText>
+      </w:r>
+      <w:r>
+        <w:rPr>
+          <w:rFonts w:ascii="Times New Roman" w:hAnsi="Times New Roman" w:cs="Times New Roman"/>
+        </w:rPr>
+      </w:r>
+      <w:r>
+        <w:rPr>
+          <w:rFonts w:ascii="Times New Roman" w:hAnsi="Times New Roman" w:cs="Times New Roman"/>
+        </w:rPr>
+        <w:instrText xml:space="preserve"> \* MERGEFORMAT </w:instrText>
+      </w:r>
+      <w:r>
+        <w:rPr>
+          <w:rFonts w:ascii="Times New Roman" w:hAnsi="Times New Roman" w:cs="Times New Roman"/>
+        </w:rPr>
+        <w:fldChar w:fldCharType="separate"/>
+      </w:r>
+      <w:r>
+        <w:rPr>
+          <w:rFonts w:ascii="Times New Roman" w:hAnsi="Times New Roman" w:cs="Times New Roman"/>
+        </w:rPr>
+        <w:t xml:space="preserve">Figure </w:t>
+      </w:r>
+      <w:r>
+        <w:rPr>
+          <w:rFonts w:ascii="Times New Roman" w:hAnsi="Times New Roman" w:cs="Times New Roman"/>
+          <w:noProof/>
+        </w:rPr>
+        <w:t>13</w:t>
+      </w:r>
+      <w:r>
+        <w:rPr>
+          <w:rFonts w:ascii="Times New Roman" w:hAnsi="Times New Roman" w:cs="Times New Roman"/>
+        </w:rPr>
+        <w:fldChar w:fldCharType="end"/>
+      </w:r>
+      <w:r>
+        <w:rPr>
+          <w:rFonts w:ascii="Times New Roman" w:hAnsi="Times New Roman" w:cs="Times New Roman"/>
+        </w:rPr>
+        <w:t xml:space="preserve"> below</w:t>
+      </w:r>
+      <w:r>
+        <w:rPr>
+          <w:rFonts w:ascii="Times New Roman" w:hAnsi="Times New Roman" w:cs="Times New Roman"/>
+        </w:rPr>
+        <w:t>.  The code has a number of fitting functions:</w:t>
       </w:r>
     </w:p>
     <w:p>
@@ -8038,6 +8346,83 @@
           <w:rFonts w:ascii="Times New Roman" w:hAnsi="Times New Roman" w:cs="Times New Roman"/>
         </w:rPr>
         <w:t xml:space="preserve">.  </w:t>
+      </w:r>
+    </w:p>
+    <w:p>
+      <w:pPr>
+        <w:ind w:firstLine="720"/>
+        <w:rPr>
+          <w:rFonts w:ascii="Times New Roman" w:hAnsi="Times New Roman" w:cs="Times New Roman"/>
+        </w:rPr>
+      </w:pPr>
+      <w:r>
+        <w:rPr>
+          <w:rFonts w:ascii="Times New Roman" w:hAnsi="Times New Roman" w:cs="Times New Roman"/>
+        </w:rPr>
+        <w:t xml:space="preserve">The first two spline options use </w:t>
+      </w:r>
+      <w:proofErr w:type="spellStart"/>
+      <w:r>
+        <w:rPr>
+          <w:rFonts w:ascii="Times New Roman" w:hAnsi="Times New Roman" w:cs="Times New Roman"/>
+        </w:rPr>
+        <w:t>UnivariateSpline</w:t>
+      </w:r>
+      <w:proofErr w:type="spellEnd"/>
+      <w:r>
+        <w:rPr>
+          <w:rFonts w:ascii="Times New Roman" w:hAnsi="Times New Roman" w:cs="Times New Roman"/>
+        </w:rPr>
+        <w:t xml:space="preserve">, and the parameter is then taken to be the smoothing value (see the </w:t>
+      </w:r>
+      <w:proofErr w:type="spellStart"/>
+      <w:r>
+        <w:rPr>
+          <w:rFonts w:ascii="Times New Roman" w:hAnsi="Times New Roman" w:cs="Times New Roman"/>
+        </w:rPr>
+        <w:t>scipy</w:t>
+      </w:r>
+      <w:proofErr w:type="spellEnd"/>
+      <w:r>
+        <w:rPr>
+          <w:rFonts w:ascii="Times New Roman" w:hAnsi="Times New Roman" w:cs="Times New Roman"/>
+        </w:rPr>
+        <w:t xml:space="preserve"> documentation).  These options are best for interpolating between observed data points in a smooth way, whether linearly with the “Spline” option or with </w:t>
+      </w:r>
+      <w:r>
+        <w:rPr>
+          <w:rFonts w:ascii="Times New Roman" w:hAnsi="Times New Roman" w:cs="Times New Roman"/>
+        </w:rPr>
+        <w:lastRenderedPageBreak/>
+        <w:t xml:space="preserve">continuous derivatives using the “Cubic Spline” option.  A smoothing value of 0.0 causes the fit to pass through all the points.  Other values of the smoothing may produce a smooth curve approximating the points, but in some </w:t>
+      </w:r>
+      <w:proofErr w:type="gramStart"/>
+      <w:r>
+        <w:rPr>
+          <w:rFonts w:ascii="Times New Roman" w:hAnsi="Times New Roman" w:cs="Times New Roman"/>
+        </w:rPr>
+        <w:t>cases</w:t>
+      </w:r>
+      <w:proofErr w:type="gramEnd"/>
+      <w:r>
+        <w:rPr>
+          <w:rFonts w:ascii="Times New Roman" w:hAnsi="Times New Roman" w:cs="Times New Roman"/>
+        </w:rPr>
+        <w:t xml:space="preserve"> this fails to work.  For such cases one can use the “Least-Squares Spline” option as a better alternative.</w:t>
+      </w:r>
+    </w:p>
+    <w:p>
+      <w:pPr>
+        <w:ind w:firstLine="720"/>
+        <w:rPr>
+          <w:rFonts w:ascii="Times New Roman" w:hAnsi="Times New Roman" w:cs="Times New Roman"/>
+        </w:rPr>
+      </w:pPr>
+      <w:r>
+        <w:rPr>
+          <w:rFonts w:ascii="Times New Roman" w:hAnsi="Times New Roman" w:cs="Times New Roman"/>
+        </w:rPr>
+        <w:t>For the other options the parameter is order of the fitting, either the order of polynomial for options (1) to (4) or the order the least-squares spline fitting for option (7).  In the case of the spline least squares option the fitting is done on N uniform sub-intervals that range from the set minimum to the set maximum values, with cubic splines being used.  If the data set has uncertainties these are used in the fitting.  The number of spline sections to use must be 3 or larger.  The least-squares spline fitting uses the inverse of the average point uncertainty as a weight value if the data set has defined uncertainties.  Any points with zero uncertainty are excluded from the fitting in this instance.  If the uncertainties are not defined, all the weights are set to 1.0 in the fitting, which is the same as not using weights.</w:t>
       </w:r>
     </w:p>
     <w:p>
@@ -8073,7 +8458,7 @@
                     <pic:cNvPicPr/>
                   </pic:nvPicPr>
                   <pic:blipFill>
-                    <a:blip r:embed="rId19">
+                    <a:blip r:embed="rId20">
                       <a:extLst>
                         <a:ext uri="{28A0092B-C50C-407E-A947-70E740481C1C}">
                           <a14:useLocalDpi xmlns:a14="http://schemas.microsoft.com/office/drawing/2010/main" val="0"/>
@@ -8111,6 +8496,7 @@
           <w:szCs w:val="24"/>
         </w:rPr>
       </w:pPr>
+      <w:bookmarkStart w:id="11" w:name="_Ref64990008"/>
       <w:r>
         <w:rPr>
           <w:rFonts w:ascii="Times New Roman" w:hAnsi="Times New Roman" w:cs="Times New Roman"/>
@@ -8160,7 +8546,7 @@
           <w:sz w:val="24"/>
           <w:szCs w:val="24"/>
         </w:rPr>
-        <w:t>12</w:t>
+        <w:t>13</w:t>
       </w:r>
       <w:r>
         <w:rPr>
@@ -8172,6 +8558,7 @@
         </w:rPr>
         <w:fldChar w:fldCharType="end"/>
       </w:r>
+      <w:bookmarkEnd w:id="11"/>
       <w:r>
         <w:rPr>
           <w:rFonts w:ascii="Times New Roman" w:hAnsi="Times New Roman" w:cs="Times New Roman"/>
@@ -8204,141 +8591,35 @@
         <w:rPr>
           <w:rFonts w:ascii="Times New Roman" w:hAnsi="Times New Roman" w:cs="Times New Roman"/>
         </w:rPr>
+        <w:t>When the fitting is done, the set of fitted values is created at 1000 points over a range somewhat larger than the range of the input data.  If the fit is not suitable the “Cancel Fittings” button removes the new fitted data sets since the window was called up.  Hence one can experiment with different settings and then in the end select the one that seems best.  Various messages related to the fitting are displayed in the text area at the top of the window, and appended to an output file named fit_values.txt for later examination if needed.</w:t>
+      </w:r>
+      <w:r>
+        <w:rPr>
+          <w:rFonts w:ascii="Times New Roman" w:hAnsi="Times New Roman" w:cs="Times New Roman"/>
+        </w:rPr>
+        <w:t xml:space="preserve">  When the polynomial fits are done, the coefficients are shown in the text area and written out to the file.  For the spline cases values are not written to the log file.</w:t>
+      </w:r>
+    </w:p>
+    <w:p>
+      <w:pPr>
+        <w:ind w:firstLine="720"/>
+        <w:rPr>
+          <w:rFonts w:ascii="Times New Roman" w:hAnsi="Times New Roman" w:cs="Times New Roman"/>
+        </w:rPr>
+      </w:pPr>
+    </w:p>
+    <w:p>
+      <w:pPr>
+        <w:pStyle w:val="Heading1"/>
+        <w:rPr>
+          <w:rFonts w:ascii="Times New Roman" w:hAnsi="Times New Roman" w:cs="Times New Roman"/>
+        </w:rPr>
+      </w:pPr>
+      <w:r>
+        <w:rPr>
+          <w:rFonts w:ascii="Times New Roman" w:hAnsi="Times New Roman" w:cs="Times New Roman"/>
+        </w:rPr>
         <w:lastRenderedPageBreak/>
-        <w:t xml:space="preserve">The first two spline options use </w:t>
-      </w:r>
-      <w:proofErr w:type="spellStart"/>
-      <w:r>
-        <w:rPr>
-          <w:rFonts w:ascii="Times New Roman" w:hAnsi="Times New Roman" w:cs="Times New Roman"/>
-        </w:rPr>
-        <w:t>UnivariateSpline</w:t>
-      </w:r>
-      <w:proofErr w:type="spellEnd"/>
-      <w:r>
-        <w:rPr>
-          <w:rFonts w:ascii="Times New Roman" w:hAnsi="Times New Roman" w:cs="Times New Roman"/>
-        </w:rPr>
-        <w:t>,</w:t>
-      </w:r>
-      <w:r>
-        <w:rPr>
-          <w:rFonts w:ascii="Times New Roman" w:hAnsi="Times New Roman" w:cs="Times New Roman"/>
-        </w:rPr>
-        <w:t xml:space="preserve"> and the parameter is the</w:t>
-      </w:r>
-      <w:r>
-        <w:rPr>
-          <w:rFonts w:ascii="Times New Roman" w:hAnsi="Times New Roman" w:cs="Times New Roman"/>
-        </w:rPr>
-        <w:t xml:space="preserve">n taken to be the </w:t>
-      </w:r>
-      <w:r>
-        <w:rPr>
-          <w:rFonts w:ascii="Times New Roman" w:hAnsi="Times New Roman" w:cs="Times New Roman"/>
-        </w:rPr>
-        <w:t xml:space="preserve">smoothing value (see the </w:t>
-      </w:r>
-      <w:proofErr w:type="spellStart"/>
-      <w:r>
-        <w:rPr>
-          <w:rFonts w:ascii="Times New Roman" w:hAnsi="Times New Roman" w:cs="Times New Roman"/>
-        </w:rPr>
-        <w:t>scipy</w:t>
-      </w:r>
-      <w:proofErr w:type="spellEnd"/>
-      <w:r>
-        <w:rPr>
-          <w:rFonts w:ascii="Times New Roman" w:hAnsi="Times New Roman" w:cs="Times New Roman"/>
-        </w:rPr>
-        <w:t xml:space="preserve"> documentation).  </w:t>
-      </w:r>
-      <w:r>
-        <w:rPr>
-          <w:rFonts w:ascii="Times New Roman" w:hAnsi="Times New Roman" w:cs="Times New Roman"/>
-        </w:rPr>
-        <w:t xml:space="preserve">These options are best for interpolating between observed data points in a smooth way, whether linearly with the “Spline” option or with continuous derivatives using the “Cubic Spline” option.  A smoothing value of 0.0 causes the fit to pass through all the points.  Other values of the smoothing may produce a smooth curve approximating the points, but in some </w:t>
-      </w:r>
-      <w:proofErr w:type="gramStart"/>
-      <w:r>
-        <w:rPr>
-          <w:rFonts w:ascii="Times New Roman" w:hAnsi="Times New Roman" w:cs="Times New Roman"/>
-        </w:rPr>
-        <w:t>cases</w:t>
-      </w:r>
-      <w:proofErr w:type="gramEnd"/>
-      <w:r>
-        <w:rPr>
-          <w:rFonts w:ascii="Times New Roman" w:hAnsi="Times New Roman" w:cs="Times New Roman"/>
-        </w:rPr>
-        <w:t xml:space="preserve"> this fails to work.  For such cases one can use the “Least-Squares Spline” option as a better alternative.</w:t>
-      </w:r>
-    </w:p>
-    <w:p>
-      <w:pPr>
-        <w:ind w:firstLine="720"/>
-        <w:rPr>
-          <w:rFonts w:ascii="Times New Roman" w:hAnsi="Times New Roman" w:cs="Times New Roman"/>
-        </w:rPr>
-      </w:pPr>
-      <w:r>
-        <w:rPr>
-          <w:rFonts w:ascii="Times New Roman" w:hAnsi="Times New Roman" w:cs="Times New Roman"/>
-        </w:rPr>
-        <w:t>For the other options the parameter is order of the fitting, either the order of polynomial for options (1) to (4) or the order the least-squares spline fitting for option (7).</w:t>
-      </w:r>
-      <w:r>
-        <w:rPr>
-          <w:rFonts w:ascii="Times New Roman" w:hAnsi="Times New Roman" w:cs="Times New Roman"/>
-        </w:rPr>
-        <w:t xml:space="preserve">  In the case of the spline least squares option the fitting is done on N uniform sub-intervals that range from the set minimum to the set maximum values, with cubic splines being used.  If the data set has uncertainties these are used in the fitting.  The number of spline sections to use must be 3 or larger.</w:t>
-      </w:r>
-      <w:r>
-        <w:rPr>
-          <w:rFonts w:ascii="Times New Roman" w:hAnsi="Times New Roman" w:cs="Times New Roman"/>
-        </w:rPr>
-        <w:t xml:space="preserve">  The least-squares spline fitting uses the inverse of the average point uncertainty as a weight value if the data set has defined uncertainties.  Any points with zero uncertainty are excluded from the fitting in this instance.  If the uncertainties are not defined, all the weights are set to 1.0 in the fitting, which is the same as not using weights.</w:t>
-      </w:r>
-    </w:p>
-    <w:p>
-      <w:pPr>
-        <w:ind w:firstLine="720"/>
-        <w:rPr>
-          <w:rFonts w:ascii="Times New Roman" w:hAnsi="Times New Roman" w:cs="Times New Roman"/>
-        </w:rPr>
-      </w:pPr>
-      <w:r>
-        <w:rPr>
-          <w:rFonts w:ascii="Times New Roman" w:hAnsi="Times New Roman" w:cs="Times New Roman"/>
-        </w:rPr>
-        <w:t>When the fitting is done, the set of fitted values is created at 1000 points over a range somewhat larger than the range of the input data.  If the fit is not suitable the “Cancel Fittings” button removes the new fitted data sets since the window was called up.  Hence one can experiment with different settings and then in the end select the one that seems best.  Various messages related to the fitting are displayed in the text area at the top of the window, and appended to an output file named fit_values.txt for later examination if needed.</w:t>
-      </w:r>
-      <w:r>
-        <w:rPr>
-          <w:rFonts w:ascii="Times New Roman" w:hAnsi="Times New Roman" w:cs="Times New Roman"/>
-        </w:rPr>
-        <w:t xml:space="preserve">  When the polynomial fits are done, the coefficients are shown in the text area and written out to the file.  For the spline cases values are not written to the log file.</w:t>
-      </w:r>
-    </w:p>
-    <w:p>
-      <w:pPr>
-        <w:ind w:firstLine="720"/>
-        <w:rPr>
-          <w:rFonts w:ascii="Times New Roman" w:hAnsi="Times New Roman" w:cs="Times New Roman"/>
-        </w:rPr>
-      </w:pPr>
-    </w:p>
-    <w:p>
-      <w:pPr>
-        <w:pStyle w:val="Heading1"/>
-        <w:rPr>
-          <w:rFonts w:ascii="Times New Roman" w:hAnsi="Times New Roman" w:cs="Times New Roman"/>
-        </w:rPr>
-      </w:pPr>
-      <w:r>
-        <w:rPr>
-          <w:rFonts w:ascii="Times New Roman" w:hAnsi="Times New Roman" w:cs="Times New Roman"/>
-        </w:rPr>
         <w:t>Saving and Restoring Plots</w:t>
       </w:r>
     </w:p>

</xml_diff>